<commit_message>
enhancement: updated to report file
</commit_message>
<xml_diff>
--- a/report.docx
+++ b/report.docx
@@ -267,8 +267,8 @@
       </w:pPr>
       <w:r>
         <w:rPr>
-          <w:rtl/>
-          <w:lang w:bidi="fa-IR"/>
+          <w:noProof/>
+          <w:rtl/>
         </w:rPr>
         <w:drawing>
           <wp:inline distT="0" distB="0" distL="0" distR="0" wp14:anchorId="768F20CA" wp14:editId="3B59755A">
@@ -351,8 +351,8 @@
       </w:pPr>
       <w:r>
         <w:rPr>
-          <w:rtl/>
-          <w:lang w:bidi="fa-IR"/>
+          <w:noProof/>
+          <w:rtl/>
         </w:rPr>
         <w:drawing>
           <wp:inline distT="0" distB="0" distL="0" distR="0" wp14:anchorId="4ACEA147" wp14:editId="10FD8725">
@@ -430,15 +430,14 @@
       <w:pPr>
         <w:bidi/>
         <w:rPr>
-          <w:rFonts w:hint="cs"/>
-          <w:rtl/>
-          <w:lang w:bidi="fa-IR"/>
-        </w:rPr>
-      </w:pPr>
-      <w:r>
-        <w:rPr>
-          <w:rtl/>
-          <w:lang w:bidi="fa-IR"/>
+          <w:rtl/>
+          <w:lang w:bidi="fa-IR"/>
+        </w:rPr>
+      </w:pPr>
+      <w:r>
+        <w:rPr>
+          <w:noProof/>
+          <w:rtl/>
         </w:rPr>
         <w:drawing>
           <wp:inline distT="0" distB="0" distL="0" distR="0" wp14:anchorId="32BC7432" wp14:editId="4D45BBA0">
@@ -514,8 +513,8 @@
       </w:pPr>
       <w:r>
         <w:rPr>
-          <w:rtl/>
-          <w:lang w:bidi="fa-IR"/>
+          <w:noProof/>
+          <w:rtl/>
         </w:rPr>
         <w:drawing>
           <wp:inline distT="0" distB="0" distL="0" distR="0" wp14:anchorId="35F595EE" wp14:editId="2BFB699A">
@@ -760,8 +759,8 @@
       </w:pPr>
       <w:r>
         <w:rPr>
-          <w:rtl/>
-          <w:lang w:bidi="fa-IR"/>
+          <w:noProof/>
+          <w:rtl/>
         </w:rPr>
         <w:drawing>
           <wp:inline distT="0" distB="0" distL="0" distR="0" wp14:anchorId="72C2EDAF" wp14:editId="469494D5">
@@ -894,11 +893,10 @@
           <w:lang w:bidi="fa-IR"/>
         </w:rPr>
       </w:pPr>
-      <w:bookmarkStart w:id="0" w:name="_GoBack"/>
-      <w:r>
-        <w:rPr>
-          <w:rtl/>
-          <w:lang w:bidi="fa-IR"/>
+      <w:r>
+        <w:rPr>
+          <w:noProof/>
+          <w:rtl/>
         </w:rPr>
         <w:drawing>
           <wp:inline distT="0" distB="0" distL="0" distR="0" wp14:anchorId="23678C92" wp14:editId="1C51E5C7">
@@ -925,6 +923,562 @@
                     <a:xfrm>
                       <a:off x="0" y="0"/>
                       <a:ext cx="3881602" cy="6721972"/>
+                    </a:xfrm>
+                    <a:prstGeom prst="rect">
+                      <a:avLst/>
+                    </a:prstGeom>
+                  </pic:spPr>
+                </pic:pic>
+              </a:graphicData>
+            </a:graphic>
+          </wp:inline>
+        </w:drawing>
+      </w:r>
+    </w:p>
+    <w:p>
+      <w:pPr>
+        <w:pStyle w:val="Heading1"/>
+        <w:bidi/>
+        <w:rPr>
+          <w:rFonts w:cs="B Nazanin"/>
+          <w:sz w:val="40"/>
+          <w:szCs w:val="40"/>
+          <w:rtl/>
+          <w:lang w:bidi="fa-IR"/>
+        </w:rPr>
+      </w:pPr>
+      <w:r>
+        <w:rPr>
+          <w:rFonts w:cs="B Nazanin" w:hint="cs"/>
+          <w:sz w:val="40"/>
+          <w:szCs w:val="40"/>
+          <w:rtl/>
+          <w:lang w:bidi="fa-IR"/>
+        </w:rPr>
+        <w:lastRenderedPageBreak/>
+        <w:t>بخش دوم</w:t>
+      </w:r>
+    </w:p>
+    <w:p>
+      <w:pPr>
+        <w:bidi/>
+        <w:rPr>
+          <w:rtl/>
+          <w:lang w:bidi="fa-IR"/>
+        </w:rPr>
+      </w:pPr>
+      <w:r>
+        <w:rPr>
+          <w:rtl/>
+          <w:lang w:bidi="fa-IR"/>
+        </w:rPr>
+        <w:drawing>
+          <wp:inline distT="0" distB="0" distL="0" distR="0" wp14:anchorId="697A7A0A" wp14:editId="2A276C85">
+            <wp:extent cx="5943600" cy="655320"/>
+            <wp:effectExtent l="0" t="0" r="0" b="0"/>
+            <wp:docPr id="7" name="Picture 7"/>
+            <wp:cNvGraphicFramePr>
+              <a:graphicFrameLocks xmlns:a="http://schemas.openxmlformats.org/drawingml/2006/main" noChangeAspect="1"/>
+            </wp:cNvGraphicFramePr>
+            <a:graphic xmlns:a="http://schemas.openxmlformats.org/drawingml/2006/main">
+              <a:graphicData uri="http://schemas.openxmlformats.org/drawingml/2006/picture">
+                <pic:pic xmlns:pic="http://schemas.openxmlformats.org/drawingml/2006/picture">
+                  <pic:nvPicPr>
+                    <pic:cNvPr id="1" name=""/>
+                    <pic:cNvPicPr/>
+                  </pic:nvPicPr>
+                  <pic:blipFill>
+                    <a:blip r:embed="rId10"/>
+                    <a:stretch>
+                      <a:fillRect/>
+                    </a:stretch>
+                  </pic:blipFill>
+                  <pic:spPr>
+                    <a:xfrm>
+                      <a:off x="0" y="0"/>
+                      <a:ext cx="5943600" cy="655320"/>
+                    </a:xfrm>
+                    <a:prstGeom prst="rect">
+                      <a:avLst/>
+                    </a:prstGeom>
+                  </pic:spPr>
+                </pic:pic>
+              </a:graphicData>
+            </a:graphic>
+          </wp:inline>
+        </w:drawing>
+      </w:r>
+    </w:p>
+    <w:p>
+      <w:pPr>
+        <w:bidi/>
+        <w:rPr>
+          <w:sz w:val="28"/>
+          <w:szCs w:val="32"/>
+          <w:rtl/>
+          <w:lang w:bidi="fa-IR"/>
+        </w:rPr>
+      </w:pPr>
+      <w:r>
+        <w:rPr>
+          <w:rFonts w:hint="cs"/>
+          <w:sz w:val="28"/>
+          <w:szCs w:val="32"/>
+          <w:rtl/>
+          <w:lang w:bidi="fa-IR"/>
+        </w:rPr>
+        <w:t>می‌توانیم ببینیم که پادها بالا آمده‌اند</w:t>
+      </w:r>
+      <w:r>
+        <w:rPr>
+          <w:rFonts w:hint="cs"/>
+          <w:sz w:val="28"/>
+          <w:szCs w:val="32"/>
+          <w:rtl/>
+          <w:lang w:bidi="fa-IR"/>
+        </w:rPr>
+        <w:t>.</w:t>
+      </w:r>
+    </w:p>
+    <w:p>
+      <w:pPr>
+        <w:bidi/>
+        <w:rPr>
+          <w:sz w:val="28"/>
+          <w:szCs w:val="32"/>
+          <w:rtl/>
+          <w:lang w:bidi="fa-IR"/>
+        </w:rPr>
+      </w:pPr>
+      <w:r>
+        <w:rPr>
+          <w:rFonts w:hint="cs"/>
+          <w:sz w:val="28"/>
+          <w:szCs w:val="32"/>
+          <w:rtl/>
+          <w:lang w:bidi="fa-IR"/>
+        </w:rPr>
+        <w:t>پاد سرور:</w:t>
+      </w:r>
+    </w:p>
+    <w:p>
+      <w:pPr>
+        <w:bidi/>
+        <w:rPr>
+          <w:sz w:val="28"/>
+          <w:szCs w:val="32"/>
+          <w:rtl/>
+          <w:lang w:bidi="fa-IR"/>
+        </w:rPr>
+      </w:pPr>
+      <w:r>
+        <w:rPr>
+          <w:sz w:val="28"/>
+          <w:szCs w:val="32"/>
+          <w:rtl/>
+          <w:lang w:bidi="fa-IR"/>
+        </w:rPr>
+        <w:drawing>
+          <wp:inline distT="0" distB="0" distL="0" distR="0" wp14:anchorId="68A94EAA" wp14:editId="1D9ADBCC">
+            <wp:extent cx="4775038" cy="6076950"/>
+            <wp:effectExtent l="0" t="0" r="6985" b="0"/>
+            <wp:docPr id="8" name="Picture 8"/>
+            <wp:cNvGraphicFramePr>
+              <a:graphicFrameLocks xmlns:a="http://schemas.openxmlformats.org/drawingml/2006/main" noChangeAspect="1"/>
+            </wp:cNvGraphicFramePr>
+            <a:graphic xmlns:a="http://schemas.openxmlformats.org/drawingml/2006/main">
+              <a:graphicData uri="http://schemas.openxmlformats.org/drawingml/2006/picture">
+                <pic:pic xmlns:pic="http://schemas.openxmlformats.org/drawingml/2006/picture">
+                  <pic:nvPicPr>
+                    <pic:cNvPr id="1" name=""/>
+                    <pic:cNvPicPr/>
+                  </pic:nvPicPr>
+                  <pic:blipFill>
+                    <a:blip r:embed="rId11"/>
+                    <a:stretch>
+                      <a:fillRect/>
+                    </a:stretch>
+                  </pic:blipFill>
+                  <pic:spPr>
+                    <a:xfrm>
+                      <a:off x="0" y="0"/>
+                      <a:ext cx="4779738" cy="6082932"/>
+                    </a:xfrm>
+                    <a:prstGeom prst="rect">
+                      <a:avLst/>
+                    </a:prstGeom>
+                  </pic:spPr>
+                </pic:pic>
+              </a:graphicData>
+            </a:graphic>
+          </wp:inline>
+        </w:drawing>
+      </w:r>
+    </w:p>
+    <w:p>
+      <w:pPr>
+        <w:bidi/>
+        <w:rPr>
+          <w:sz w:val="28"/>
+          <w:szCs w:val="32"/>
+          <w:rtl/>
+          <w:lang w:bidi="fa-IR"/>
+        </w:rPr>
+      </w:pPr>
+      <w:r>
+        <w:rPr>
+          <w:rFonts w:hint="cs"/>
+          <w:sz w:val="28"/>
+          <w:szCs w:val="32"/>
+          <w:rtl/>
+          <w:lang w:bidi="fa-IR"/>
+        </w:rPr>
+        <w:lastRenderedPageBreak/>
+        <w:t>پاد مستر دیتابیس:</w:t>
+      </w:r>
+    </w:p>
+    <w:p>
+      <w:pPr>
+        <w:bidi/>
+        <w:rPr>
+          <w:sz w:val="28"/>
+          <w:szCs w:val="32"/>
+          <w:lang w:bidi="fa-IR"/>
+        </w:rPr>
+      </w:pPr>
+      <w:r>
+        <w:rPr>
+          <w:sz w:val="28"/>
+          <w:szCs w:val="32"/>
+          <w:rtl/>
+          <w:lang w:bidi="fa-IR"/>
+        </w:rPr>
+        <w:drawing>
+          <wp:inline distT="0" distB="0" distL="0" distR="0" wp14:anchorId="760999EB" wp14:editId="19C2ED36">
+            <wp:extent cx="5943600" cy="6426835"/>
+            <wp:effectExtent l="0" t="0" r="0" b="0"/>
+            <wp:docPr id="9" name="Picture 9"/>
+            <wp:cNvGraphicFramePr>
+              <a:graphicFrameLocks xmlns:a="http://schemas.openxmlformats.org/drawingml/2006/main" noChangeAspect="1"/>
+            </wp:cNvGraphicFramePr>
+            <a:graphic xmlns:a="http://schemas.openxmlformats.org/drawingml/2006/main">
+              <a:graphicData uri="http://schemas.openxmlformats.org/drawingml/2006/picture">
+                <pic:pic xmlns:pic="http://schemas.openxmlformats.org/drawingml/2006/picture">
+                  <pic:nvPicPr>
+                    <pic:cNvPr id="1" name=""/>
+                    <pic:cNvPicPr/>
+                  </pic:nvPicPr>
+                  <pic:blipFill>
+                    <a:blip r:embed="rId12"/>
+                    <a:stretch>
+                      <a:fillRect/>
+                    </a:stretch>
+                  </pic:blipFill>
+                  <pic:spPr>
+                    <a:xfrm>
+                      <a:off x="0" y="0"/>
+                      <a:ext cx="5943600" cy="6426835"/>
+                    </a:xfrm>
+                    <a:prstGeom prst="rect">
+                      <a:avLst/>
+                    </a:prstGeom>
+                  </pic:spPr>
+                </pic:pic>
+              </a:graphicData>
+            </a:graphic>
+          </wp:inline>
+        </w:drawing>
+      </w:r>
+    </w:p>
+    <w:p>
+      <w:pPr>
+        <w:bidi/>
+        <w:rPr>
+          <w:sz w:val="28"/>
+          <w:szCs w:val="32"/>
+          <w:rtl/>
+          <w:lang w:bidi="fa-IR"/>
+        </w:rPr>
+      </w:pPr>
+    </w:p>
+    <w:p>
+      <w:pPr>
+        <w:bidi/>
+        <w:rPr>
+          <w:sz w:val="28"/>
+          <w:szCs w:val="32"/>
+          <w:rtl/>
+          <w:lang w:bidi="fa-IR"/>
+        </w:rPr>
+      </w:pPr>
+    </w:p>
+    <w:p>
+      <w:pPr>
+        <w:bidi/>
+        <w:rPr>
+          <w:sz w:val="28"/>
+          <w:szCs w:val="32"/>
+          <w:rtl/>
+          <w:lang w:bidi="fa-IR"/>
+        </w:rPr>
+      </w:pPr>
+    </w:p>
+    <w:p>
+      <w:pPr>
+        <w:bidi/>
+        <w:rPr>
+          <w:sz w:val="28"/>
+          <w:szCs w:val="32"/>
+          <w:rtl/>
+          <w:lang w:bidi="fa-IR"/>
+        </w:rPr>
+      </w:pPr>
+      <w:r>
+        <w:rPr>
+          <w:rFonts w:hint="cs"/>
+          <w:sz w:val="28"/>
+          <w:szCs w:val="32"/>
+          <w:rtl/>
+          <w:lang w:bidi="fa-IR"/>
+        </w:rPr>
+        <w:lastRenderedPageBreak/>
+        <w:t>پاد اسلیو دیتابیس:</w:t>
+      </w:r>
+    </w:p>
+    <w:p>
+      <w:pPr>
+        <w:bidi/>
+        <w:rPr>
+          <w:sz w:val="28"/>
+          <w:szCs w:val="32"/>
+          <w:rtl/>
+          <w:lang w:bidi="fa-IR"/>
+        </w:rPr>
+      </w:pPr>
+      <w:r>
+        <w:rPr>
+          <w:sz w:val="28"/>
+          <w:szCs w:val="32"/>
+          <w:rtl/>
+          <w:lang w:bidi="fa-IR"/>
+        </w:rPr>
+        <w:drawing>
+          <wp:inline distT="0" distB="0" distL="0" distR="0" wp14:anchorId="0DB23DE6" wp14:editId="5B7790E4">
+            <wp:extent cx="5943600" cy="6019800"/>
+            <wp:effectExtent l="0" t="0" r="0" b="0"/>
+            <wp:docPr id="10" name="Picture 10"/>
+            <wp:cNvGraphicFramePr>
+              <a:graphicFrameLocks xmlns:a="http://schemas.openxmlformats.org/drawingml/2006/main" noChangeAspect="1"/>
+            </wp:cNvGraphicFramePr>
+            <a:graphic xmlns:a="http://schemas.openxmlformats.org/drawingml/2006/main">
+              <a:graphicData uri="http://schemas.openxmlformats.org/drawingml/2006/picture">
+                <pic:pic xmlns:pic="http://schemas.openxmlformats.org/drawingml/2006/picture">
+                  <pic:nvPicPr>
+                    <pic:cNvPr id="1" name=""/>
+                    <pic:cNvPicPr/>
+                  </pic:nvPicPr>
+                  <pic:blipFill>
+                    <a:blip r:embed="rId13"/>
+                    <a:stretch>
+                      <a:fillRect/>
+                    </a:stretch>
+                  </pic:blipFill>
+                  <pic:spPr>
+                    <a:xfrm>
+                      <a:off x="0" y="0"/>
+                      <a:ext cx="5943600" cy="6019800"/>
+                    </a:xfrm>
+                    <a:prstGeom prst="rect">
+                      <a:avLst/>
+                    </a:prstGeom>
+                  </pic:spPr>
+                </pic:pic>
+              </a:graphicData>
+            </a:graphic>
+          </wp:inline>
+        </w:drawing>
+      </w:r>
+    </w:p>
+    <w:p>
+      <w:pPr>
+        <w:bidi/>
+        <w:rPr>
+          <w:sz w:val="28"/>
+          <w:szCs w:val="32"/>
+          <w:lang w:bidi="fa-IR"/>
+        </w:rPr>
+      </w:pPr>
+    </w:p>
+    <w:p>
+      <w:pPr>
+        <w:bidi/>
+        <w:rPr>
+          <w:sz w:val="28"/>
+          <w:szCs w:val="32"/>
+          <w:lang w:bidi="fa-IR"/>
+        </w:rPr>
+      </w:pPr>
+    </w:p>
+    <w:p>
+      <w:pPr>
+        <w:bidi/>
+        <w:rPr>
+          <w:sz w:val="28"/>
+          <w:szCs w:val="32"/>
+          <w:lang w:bidi="fa-IR"/>
+        </w:rPr>
+      </w:pPr>
+    </w:p>
+    <w:p>
+      <w:pPr>
+        <w:bidi/>
+        <w:rPr>
+          <w:sz w:val="28"/>
+          <w:szCs w:val="32"/>
+          <w:lang w:bidi="fa-IR"/>
+        </w:rPr>
+      </w:pPr>
+    </w:p>
+    <w:p>
+      <w:pPr>
+        <w:bidi/>
+        <w:rPr>
+          <w:sz w:val="28"/>
+          <w:szCs w:val="32"/>
+          <w:rtl/>
+          <w:lang w:bidi="fa-IR"/>
+        </w:rPr>
+      </w:pPr>
+      <w:r>
+        <w:rPr>
+          <w:rFonts w:hint="cs"/>
+          <w:sz w:val="28"/>
+          <w:szCs w:val="32"/>
+          <w:rtl/>
+          <w:lang w:bidi="fa-IR"/>
+        </w:rPr>
+        <w:lastRenderedPageBreak/>
+        <w:t>بالا بودن اپلیکیشن:</w:t>
+      </w:r>
+    </w:p>
+    <w:p>
+      <w:pPr>
+        <w:bidi/>
+        <w:rPr>
+          <w:sz w:val="28"/>
+          <w:szCs w:val="32"/>
+          <w:lang w:bidi="fa-IR"/>
+        </w:rPr>
+      </w:pPr>
+      <w:r>
+        <w:rPr>
+          <w:sz w:val="28"/>
+          <w:szCs w:val="32"/>
+          <w:rtl/>
+          <w:lang w:bidi="fa-IR"/>
+        </w:rPr>
+        <w:drawing>
+          <wp:inline distT="0" distB="0" distL="0" distR="0" wp14:anchorId="42280320" wp14:editId="5CD59353">
+            <wp:extent cx="5943600" cy="4631690"/>
+            <wp:effectExtent l="0" t="0" r="0" b="0"/>
+            <wp:docPr id="11" name="Picture 11"/>
+            <wp:cNvGraphicFramePr>
+              <a:graphicFrameLocks xmlns:a="http://schemas.openxmlformats.org/drawingml/2006/main" noChangeAspect="1"/>
+            </wp:cNvGraphicFramePr>
+            <a:graphic xmlns:a="http://schemas.openxmlformats.org/drawingml/2006/main">
+              <a:graphicData uri="http://schemas.openxmlformats.org/drawingml/2006/picture">
+                <pic:pic xmlns:pic="http://schemas.openxmlformats.org/drawingml/2006/picture">
+                  <pic:nvPicPr>
+                    <pic:cNvPr id="1" name=""/>
+                    <pic:cNvPicPr/>
+                  </pic:nvPicPr>
+                  <pic:blipFill>
+                    <a:blip r:embed="rId14"/>
+                    <a:stretch>
+                      <a:fillRect/>
+                    </a:stretch>
+                  </pic:blipFill>
+                  <pic:spPr>
+                    <a:xfrm>
+                      <a:off x="0" y="0"/>
+                      <a:ext cx="5943600" cy="4631690"/>
+                    </a:xfrm>
+                    <a:prstGeom prst="rect">
+                      <a:avLst/>
+                    </a:prstGeom>
+                  </pic:spPr>
+                </pic:pic>
+              </a:graphicData>
+            </a:graphic>
+          </wp:inline>
+        </w:drawing>
+      </w:r>
+    </w:p>
+    <w:p>
+      <w:pPr>
+        <w:bidi/>
+        <w:rPr>
+          <w:sz w:val="28"/>
+          <w:szCs w:val="32"/>
+          <w:rtl/>
+          <w:lang w:bidi="fa-IR"/>
+        </w:rPr>
+      </w:pPr>
+      <w:r>
+        <w:rPr>
+          <w:rFonts w:hint="cs"/>
+          <w:sz w:val="28"/>
+          <w:szCs w:val="32"/>
+          <w:rtl/>
+          <w:lang w:bidi="fa-IR"/>
+        </w:rPr>
+        <w:t>پایین آمدن پروژه:</w:t>
+      </w:r>
+    </w:p>
+    <w:p>
+      <w:pPr>
+        <w:bidi/>
+        <w:rPr>
+          <w:rFonts w:hint="cs"/>
+          <w:sz w:val="28"/>
+          <w:szCs w:val="32"/>
+          <w:rtl/>
+          <w:lang w:bidi="fa-IR"/>
+        </w:rPr>
+      </w:pPr>
+      <w:bookmarkStart w:id="0" w:name="_GoBack"/>
+      <w:r>
+        <w:rPr>
+          <w:sz w:val="28"/>
+          <w:szCs w:val="32"/>
+          <w:rtl/>
+          <w:lang w:bidi="fa-IR"/>
+        </w:rPr>
+        <w:drawing>
+          <wp:inline distT="0" distB="0" distL="0" distR="0" wp14:anchorId="50EFEB37" wp14:editId="58AEC576">
+            <wp:extent cx="5943600" cy="258445"/>
+            <wp:effectExtent l="0" t="0" r="0" b="8255"/>
+            <wp:docPr id="12" name="Picture 12"/>
+            <wp:cNvGraphicFramePr>
+              <a:graphicFrameLocks xmlns:a="http://schemas.openxmlformats.org/drawingml/2006/main" noChangeAspect="1"/>
+            </wp:cNvGraphicFramePr>
+            <a:graphic xmlns:a="http://schemas.openxmlformats.org/drawingml/2006/main">
+              <a:graphicData uri="http://schemas.openxmlformats.org/drawingml/2006/picture">
+                <pic:pic xmlns:pic="http://schemas.openxmlformats.org/drawingml/2006/picture">
+                  <pic:nvPicPr>
+                    <pic:cNvPr id="1" name=""/>
+                    <pic:cNvPicPr/>
+                  </pic:nvPicPr>
+                  <pic:blipFill>
+                    <a:blip r:embed="rId15"/>
+                    <a:stretch>
+                      <a:fillRect/>
+                    </a:stretch>
+                  </pic:blipFill>
+                  <pic:spPr>
+                    <a:xfrm>
+                      <a:off x="0" y="0"/>
+                      <a:ext cx="5943600" cy="258445"/>
                     </a:xfrm>
                     <a:prstGeom prst="rect">
                       <a:avLst/>

</xml_diff>